<commit_message>
Fix editor bug + some changes in components + add seeds + remove useless docx files
</commit_message>
<xml_diff>
--- a/Диплом/ВКР записка.docx
+++ b/Диплом/ВКР записка.docx
@@ -18,6 +18,7 @@
           <w:docPartUnique/>
         </w:docPartObj>
       </w:sdtPr>
+      <w:sdtEndPr/>
       <w:sdtContent>
         <w:tbl>
           <w:tblPr>
@@ -12142,18 +12143,88 @@
           <w:sz w:val="28"/>
           <w:szCs w:val="28"/>
         </w:rPr>
-        <w:t>Затем подсчитывается сумма всех весов вопросов в тесте, а также вес правильного ответа в вопросе. Этот вес рассчитывается по формуле:</w:t>
-      </w:r>
-    </w:p>
-    <w:p>
-      <w:pPr>
-        <w:ind w:firstLine="709"/>
-        <w:jc w:val="both"/>
-        <w:rPr>
-          <w:sz w:val="28"/>
-          <w:szCs w:val="28"/>
-        </w:rPr>
-      </w:pPr>
+        <w:t>Затем подсчитывается сумма всех весов вопросов в тесте</w:t>
+      </w:r>
+      <w:r>
+        <w:rPr>
+          <w:sz w:val="28"/>
+          <w:szCs w:val="28"/>
+        </w:rPr>
+        <w:t xml:space="preserve"> </w:t>
+      </w:r>
+      <w:proofErr w:type="spellStart"/>
+      <w:r>
+        <w:rPr>
+          <w:i/>
+          <w:sz w:val="28"/>
+          <w:szCs w:val="28"/>
+          <w:lang w:val="en-US"/>
+        </w:rPr>
+        <w:t>P</w:t>
+      </w:r>
+      <w:r>
+        <w:rPr>
+          <w:i/>
+          <w:sz w:val="28"/>
+          <w:szCs w:val="28"/>
+          <w:vertAlign w:val="subscript"/>
+          <w:lang w:val="en-US"/>
+        </w:rPr>
+        <w:t>max</w:t>
+      </w:r>
+      <w:proofErr w:type="spellEnd"/>
+      <w:r>
+        <w:rPr>
+          <w:sz w:val="28"/>
+          <w:szCs w:val="28"/>
+        </w:rPr>
+        <w:t>, а также вес правильного ответа в вопросе</w:t>
+      </w:r>
+      <w:r>
+        <w:rPr>
+          <w:sz w:val="28"/>
+          <w:szCs w:val="28"/>
+        </w:rPr>
+        <w:t xml:space="preserve"> </w:t>
+      </w:r>
+      <w:r>
+        <w:rPr>
+          <w:i/>
+          <w:sz w:val="28"/>
+          <w:szCs w:val="28"/>
+          <w:lang w:val="en-US"/>
+        </w:rPr>
+        <w:t>P</w:t>
+      </w:r>
+      <w:r>
+        <w:rPr>
+          <w:i/>
+          <w:sz w:val="28"/>
+          <w:szCs w:val="28"/>
+          <w:vertAlign w:val="subscript"/>
+          <w:lang w:val="en-US"/>
+        </w:rPr>
+        <w:t>a</w:t>
+      </w:r>
+      <w:r>
+        <w:rPr>
+          <w:sz w:val="28"/>
+          <w:szCs w:val="28"/>
+        </w:rPr>
+        <w:t>. Этот вес рассчитывается по формуле:</w:t>
+      </w:r>
+    </w:p>
+    <w:p>
+      <w:pPr>
+        <w:ind w:firstLine="709"/>
+        <w:jc w:val="both"/>
+        <w:rPr>
+          <w:sz w:val="28"/>
+          <w:szCs w:val="28"/>
+        </w:rPr>
+      </w:pPr>
+      <w:bookmarkStart w:id="0" w:name="_GoBack"/>
+      <w:bookmarkEnd w:id="0"/>
     </w:p>
     <w:p>
       <w:pPr>
@@ -18630,72 +18701,82 @@
         <w:shd w:val="clear" w:color="auto" w:fill="FFFFFF"/>
         <w:rPr>
           <w:color w:val="000000"/>
-        </w:rPr>
-      </w:pPr>
-      <w:proofErr w:type="spellStart"/>
-      <w:proofErr w:type="gramStart"/>
+          <w:lang w:val="en-US"/>
+        </w:rPr>
+      </w:pPr>
       <w:r>
         <w:rPr>
           <w:color w:val="000000"/>
           <w:shd w:val="clear" w:color="auto" w:fill="F7FAFF"/>
-        </w:rPr>
-        <w:t>Route</w:t>
-      </w:r>
-      <w:proofErr w:type="spellEnd"/>
-      <w:r>
-        <w:rPr>
-          <w:color w:val="000000"/>
-          <w:shd w:val="clear" w:color="auto" w:fill="F7FAFF"/>
-        </w:rPr>
-        <w:t>::</w:t>
-      </w:r>
-      <w:proofErr w:type="spellStart"/>
-      <w:proofErr w:type="gramEnd"/>
+          <w:lang w:val="en-US"/>
+        </w:rPr>
+        <w:t>Route::</w:t>
+      </w:r>
+      <w:proofErr w:type="gramStart"/>
       <w:r>
         <w:rPr>
           <w:i/>
           <w:iCs/>
           <w:color w:val="000000"/>
           <w:shd w:val="clear" w:color="auto" w:fill="F7FAFF"/>
+          <w:lang w:val="en-US"/>
         </w:rPr>
         <w:t>post</w:t>
       </w:r>
-      <w:proofErr w:type="spellEnd"/>
       <w:r>
         <w:rPr>
           <w:color w:val="000000"/>
           <w:shd w:val="clear" w:color="auto" w:fill="F7FAFF"/>
+          <w:lang w:val="en-US"/>
         </w:rPr>
         <w:t>(</w:t>
       </w:r>
+      <w:proofErr w:type="gramEnd"/>
       <w:r>
         <w:rPr>
           <w:b/>
           <w:bCs/>
           <w:color w:val="008000"/>
           <w:shd w:val="clear" w:color="auto" w:fill="F7FAFF"/>
-        </w:rPr>
-        <w:t>'/</w:t>
-      </w:r>
-      <w:proofErr w:type="spellStart"/>
+          <w:lang w:val="en-US"/>
+        </w:rPr>
+        <w:t>'/pass/test/{id}/result'</w:t>
+      </w:r>
+      <w:r>
+        <w:rPr>
+          <w:color w:val="000000"/>
+          <w:shd w:val="clear" w:color="auto" w:fill="F7FAFF"/>
+          <w:lang w:val="en-US"/>
+        </w:rPr>
+        <w:t>,[</w:t>
+      </w:r>
       <w:r>
         <w:rPr>
           <w:b/>
           <w:bCs/>
           <w:color w:val="008000"/>
           <w:shd w:val="clear" w:color="auto" w:fill="F7FAFF"/>
-        </w:rPr>
-        <w:t>pass</w:t>
-      </w:r>
-      <w:proofErr w:type="spellEnd"/>
+          <w:lang w:val="en-US"/>
+        </w:rPr>
+        <w:t xml:space="preserve">'uses' </w:t>
+      </w:r>
+      <w:r>
+        <w:rPr>
+          <w:color w:val="000000"/>
+          <w:shd w:val="clear" w:color="auto" w:fill="F7FAFF"/>
+          <w:lang w:val="en-US"/>
+        </w:rPr>
+        <w:t xml:space="preserve">=&gt; </w:t>
+      </w:r>
       <w:r>
         <w:rPr>
           <w:b/>
           <w:bCs/>
           <w:color w:val="008000"/>
           <w:shd w:val="clear" w:color="auto" w:fill="F7FAFF"/>
-        </w:rPr>
-        <w:t>/</w:t>
+          <w:lang w:val="en-US"/>
+        </w:rPr>
+        <w:t>'</w:t>
       </w:r>
       <w:proofErr w:type="spellStart"/>
       <w:r>
@@ -18704,8 +18785,9 @@
           <w:bCs/>
           <w:color w:val="008000"/>
           <w:shd w:val="clear" w:color="auto" w:fill="F7FAFF"/>
-        </w:rPr>
-        <w:t>test</w:t>
+          <w:lang w:val="en-US"/>
+        </w:rPr>
+        <w:t>ResultController@update</w:t>
       </w:r>
       <w:proofErr w:type="spellEnd"/>
       <w:r>
@@ -18714,28 +18796,45 @@
           <w:bCs/>
           <w:color w:val="008000"/>
           <w:shd w:val="clear" w:color="auto" w:fill="F7FAFF"/>
-        </w:rPr>
-        <w:t>/{</w:t>
-      </w:r>
-      <w:proofErr w:type="spellStart"/>
+          <w:lang w:val="en-US"/>
+        </w:rPr>
+        <w:t>'</w:t>
+      </w:r>
+      <w:r>
+        <w:rPr>
+          <w:color w:val="000000"/>
+          <w:shd w:val="clear" w:color="auto" w:fill="F7FAFF"/>
+          <w:lang w:val="en-US"/>
+        </w:rPr>
+        <w:t xml:space="preserve">, </w:t>
+      </w:r>
       <w:r>
         <w:rPr>
           <w:b/>
           <w:bCs/>
           <w:color w:val="008000"/>
           <w:shd w:val="clear" w:color="auto" w:fill="F7FAFF"/>
-        </w:rPr>
-        <w:t>id</w:t>
-      </w:r>
-      <w:proofErr w:type="spellEnd"/>
+          <w:lang w:val="en-US"/>
+        </w:rPr>
+        <w:t xml:space="preserve">'as' </w:t>
+      </w:r>
+      <w:r>
+        <w:rPr>
+          <w:color w:val="000000"/>
+          <w:shd w:val="clear" w:color="auto" w:fill="F7FAFF"/>
+          <w:lang w:val="en-US"/>
+        </w:rPr>
+        <w:t xml:space="preserve">=&gt; </w:t>
+      </w:r>
       <w:r>
         <w:rPr>
           <w:b/>
           <w:bCs/>
           <w:color w:val="008000"/>
           <w:shd w:val="clear" w:color="auto" w:fill="F7FAFF"/>
-        </w:rPr>
-        <w:t>}/</w:t>
+          <w:lang w:val="en-US"/>
+        </w:rPr>
+        <w:t>'</w:t>
       </w:r>
       <w:proofErr w:type="spellStart"/>
       <w:r>
@@ -18744,8 +18843,9 @@
           <w:bCs/>
           <w:color w:val="008000"/>
           <w:shd w:val="clear" w:color="auto" w:fill="F7FAFF"/>
-        </w:rPr>
-        <w:t>result</w:t>
+          <w:lang w:val="en-US"/>
+        </w:rPr>
+        <w:t>pass.update</w:t>
       </w:r>
       <w:proofErr w:type="spellEnd"/>
       <w:r>
@@ -18754,6 +18854,7 @@
           <w:bCs/>
           <w:color w:val="008000"/>
           <w:shd w:val="clear" w:color="auto" w:fill="F7FAFF"/>
+          <w:lang w:val="en-US"/>
         </w:rPr>
         <w:t>'</w:t>
       </w:r>
@@ -18761,150 +18862,7 @@
         <w:rPr>
           <w:color w:val="000000"/>
           <w:shd w:val="clear" w:color="auto" w:fill="F7FAFF"/>
-        </w:rPr>
-        <w:t>,[</w:t>
-      </w:r>
-      <w:r>
-        <w:rPr>
-          <w:b/>
-          <w:bCs/>
-          <w:color w:val="008000"/>
-          <w:shd w:val="clear" w:color="auto" w:fill="F7FAFF"/>
-        </w:rPr>
-        <w:t>'</w:t>
-      </w:r>
-      <w:proofErr w:type="spellStart"/>
-      <w:r>
-        <w:rPr>
-          <w:b/>
-          <w:bCs/>
-          <w:color w:val="008000"/>
-          <w:shd w:val="clear" w:color="auto" w:fill="F7FAFF"/>
-        </w:rPr>
-        <w:t>uses</w:t>
-      </w:r>
-      <w:proofErr w:type="spellEnd"/>
-      <w:r>
-        <w:rPr>
-          <w:b/>
-          <w:bCs/>
-          <w:color w:val="008000"/>
-          <w:shd w:val="clear" w:color="auto" w:fill="F7FAFF"/>
-        </w:rPr>
-        <w:t xml:space="preserve">' </w:t>
-      </w:r>
-      <w:r>
-        <w:rPr>
-          <w:color w:val="000000"/>
-          <w:shd w:val="clear" w:color="auto" w:fill="F7FAFF"/>
-        </w:rPr>
-        <w:t xml:space="preserve">=&gt; </w:t>
-      </w:r>
-      <w:r>
-        <w:rPr>
-          <w:b/>
-          <w:bCs/>
-          <w:color w:val="008000"/>
-          <w:shd w:val="clear" w:color="auto" w:fill="F7FAFF"/>
-        </w:rPr>
-        <w:t>'</w:t>
-      </w:r>
-      <w:proofErr w:type="spellStart"/>
-      <w:r>
-        <w:rPr>
-          <w:b/>
-          <w:bCs/>
-          <w:color w:val="008000"/>
-          <w:shd w:val="clear" w:color="auto" w:fill="F7FAFF"/>
-        </w:rPr>
-        <w:t>ResultController@update</w:t>
-      </w:r>
-      <w:proofErr w:type="spellEnd"/>
-      <w:r>
-        <w:rPr>
-          <w:b/>
-          <w:bCs/>
-          <w:color w:val="008000"/>
-          <w:shd w:val="clear" w:color="auto" w:fill="F7FAFF"/>
-        </w:rPr>
-        <w:t>'</w:t>
-      </w:r>
-      <w:r>
-        <w:rPr>
-          <w:color w:val="000000"/>
-          <w:shd w:val="clear" w:color="auto" w:fill="F7FAFF"/>
-        </w:rPr>
-        <w:t xml:space="preserve">, </w:t>
-      </w:r>
-      <w:r>
-        <w:rPr>
-          <w:b/>
-          <w:bCs/>
-          <w:color w:val="008000"/>
-          <w:shd w:val="clear" w:color="auto" w:fill="F7FAFF"/>
-        </w:rPr>
-        <w:t>'</w:t>
-      </w:r>
-      <w:proofErr w:type="spellStart"/>
-      <w:r>
-        <w:rPr>
-          <w:b/>
-          <w:bCs/>
-          <w:color w:val="008000"/>
-          <w:shd w:val="clear" w:color="auto" w:fill="F7FAFF"/>
-        </w:rPr>
-        <w:t>as</w:t>
-      </w:r>
-      <w:proofErr w:type="spellEnd"/>
-      <w:r>
-        <w:rPr>
-          <w:b/>
-          <w:bCs/>
-          <w:color w:val="008000"/>
-          <w:shd w:val="clear" w:color="auto" w:fill="F7FAFF"/>
-        </w:rPr>
-        <w:t xml:space="preserve">' </w:t>
-      </w:r>
-      <w:r>
-        <w:rPr>
-          <w:color w:val="000000"/>
-          <w:shd w:val="clear" w:color="auto" w:fill="F7FAFF"/>
-        </w:rPr>
-        <w:t xml:space="preserve">=&gt; </w:t>
-      </w:r>
-      <w:r>
-        <w:rPr>
-          <w:b/>
-          <w:bCs/>
-          <w:color w:val="008000"/>
-          <w:shd w:val="clear" w:color="auto" w:fill="F7FAFF"/>
-        </w:rPr>
-        <w:t>'</w:t>
-      </w:r>
-      <w:proofErr w:type="spellStart"/>
-      <w:r>
-        <w:rPr>
-          <w:b/>
-          <w:bCs/>
-          <w:color w:val="008000"/>
-          <w:shd w:val="clear" w:color="auto" w:fill="F7FAFF"/>
-        </w:rPr>
-        <w:t>pass.update</w:t>
-      </w:r>
-      <w:proofErr w:type="spellEnd"/>
-      <w:r>
-        <w:rPr>
-          <w:b/>
-          <w:bCs/>
-          <w:color w:val="008000"/>
-          <w:shd w:val="clear" w:color="auto" w:fill="F7FAFF"/>
-        </w:rPr>
-        <w:t>'</w:t>
-      </w:r>
-      <w:r>
-        <w:rPr>
-          <w:color w:val="000000"/>
-          <w:shd w:val="clear" w:color="auto" w:fill="F7FAFF"/>
+          <w:lang w:val="en-US"/>
         </w:rPr>
         <w:t>]);</w:t>
       </w:r>
@@ -19853,6 +19811,7 @@
         <w:shd w:val="clear" w:color="auto" w:fill="FFFFFF"/>
         <w:rPr>
           <w:color w:val="000000"/>
+          <w:lang w:val="en-US"/>
         </w:rPr>
       </w:pPr>
       <w:r>
@@ -19867,9 +19826,11 @@
         <w:rPr>
           <w:color w:val="000000"/>
           <w:shd w:val="clear" w:color="auto" w:fill="F7FAFF"/>
+          <w:lang w:val="en-US"/>
         </w:rPr>
         <w:t>-&gt;</w:t>
       </w:r>
+      <w:proofErr w:type="gramStart"/>
       <w:r>
         <w:rPr>
           <w:color w:val="000000"/>
@@ -19882,18 +19843,22 @@
         <w:rPr>
           <w:color w:val="000000"/>
           <w:shd w:val="clear" w:color="auto" w:fill="F7FAFF"/>
+          <w:lang w:val="en-US"/>
         </w:rPr>
         <w:t>(</w:t>
       </w:r>
+      <w:proofErr w:type="gramEnd"/>
       <w:r>
         <w:rPr>
           <w:b/>
           <w:bCs/>
           <w:color w:val="008000"/>
           <w:shd w:val="clear" w:color="auto" w:fill="F7FAFF"/>
+          <w:lang w:val="en-US"/>
         </w:rPr>
         <w:t>'</w:t>
       </w:r>
+      <w:proofErr w:type="spellStart"/>
       <w:r>
         <w:rPr>
           <w:b/>
@@ -19910,6 +19875,7 @@
           <w:bCs/>
           <w:color w:val="008000"/>
           <w:shd w:val="clear" w:color="auto" w:fill="F7FAFF"/>
+          <w:lang w:val="en-US"/>
         </w:rPr>
         <w:t>_</w:t>
       </w:r>
@@ -19929,6 +19895,7 @@
           <w:bCs/>
           <w:color w:val="008000"/>
           <w:shd w:val="clear" w:color="auto" w:fill="F7FAFF"/>
+          <w:lang w:val="en-US"/>
         </w:rPr>
         <w:t>'</w:t>
       </w:r>
@@ -19936,6 +19903,7 @@
         <w:rPr>
           <w:color w:val="000000"/>
           <w:shd w:val="clear" w:color="auto" w:fill="F7FAFF"/>
+          <w:lang w:val="en-US"/>
         </w:rPr>
         <w:t>,</w:t>
       </w:r>
@@ -19943,6 +19911,7 @@
         <w:rPr>
           <w:color w:val="660000"/>
           <w:shd w:val="clear" w:color="auto" w:fill="F7FAFF"/>
+          <w:lang w:val="en-US"/>
         </w:rPr>
         <w:t>$</w:t>
       </w:r>
@@ -19954,10 +19923,12 @@
         </w:rPr>
         <w:t>id</w:t>
       </w:r>
+      <w:proofErr w:type="spellEnd"/>
       <w:r>
         <w:rPr>
           <w:color w:val="000000"/>
           <w:shd w:val="clear" w:color="auto" w:fill="F7FAFF"/>
+          <w:lang w:val="en-US"/>
         </w:rPr>
         <w:t>)-&gt;</w:t>
       </w:r>
@@ -19973,6 +19944,7 @@
         <w:rPr>
           <w:color w:val="000000"/>
           <w:shd w:val="clear" w:color="auto" w:fill="F7FAFF"/>
+          <w:lang w:val="en-US"/>
         </w:rPr>
         <w:t>();</w:t>
       </w:r>
@@ -19980,6 +19952,7 @@
         <w:rPr>
           <w:color w:val="000000"/>
           <w:shd w:val="clear" w:color="auto" w:fill="F7FAFF"/>
+          <w:lang w:val="en-US"/>
         </w:rPr>
         <w:br/>
         <w:t xml:space="preserve">    </w:t>
@@ -20000,6 +19973,7 @@
           <w:bCs/>
           <w:color w:val="000080"/>
           <w:shd w:val="clear" w:color="auto" w:fill="F7FAFF"/>
+          <w:lang w:val="en-US"/>
         </w:rPr>
         <w:t xml:space="preserve"> </w:t>
       </w:r>
@@ -20007,6 +19981,7 @@
         <w:rPr>
           <w:color w:val="660000"/>
           <w:shd w:val="clear" w:color="auto" w:fill="F7FAFF"/>
+          <w:lang w:val="en-US"/>
         </w:rPr>
         <w:t>$</w:t>
       </w:r>
@@ -20022,6 +19997,7 @@
         <w:rPr>
           <w:color w:val="000000"/>
           <w:shd w:val="clear" w:color="auto" w:fill="F7FAFF"/>
+          <w:lang w:val="en-US"/>
         </w:rPr>
         <w:t>;</w:t>
       </w:r>
@@ -20029,6 +20005,7 @@
         <w:rPr>
           <w:color w:val="000000"/>
           <w:shd w:val="clear" w:color="auto" w:fill="F7FAFF"/>
+          <w:lang w:val="en-US"/>
         </w:rPr>
         <w:br/>
         <w:t>}</w:t>
@@ -20145,6 +20122,7 @@
         <w:rPr>
           <w:sz w:val="28"/>
           <w:szCs w:val="28"/>
+          <w:lang w:val="en-US"/>
         </w:rPr>
       </w:pPr>
       <w:r>
@@ -20159,21 +20137,135 @@
           <w:sz w:val="28"/>
           <w:szCs w:val="28"/>
         </w:rPr>
-        <w:t xml:space="preserve"> Эти операции </w:t>
-      </w:r>
-      <w:r>
-        <w:rPr>
-          <w:sz w:val="28"/>
-          <w:szCs w:val="28"/>
-        </w:rPr>
-        <w:t xml:space="preserve">можно </w:t>
-      </w:r>
-      <w:r>
-        <w:rPr>
-          <w:sz w:val="28"/>
-          <w:szCs w:val="28"/>
-        </w:rPr>
-        <w:t>делать также и в файле маршрутизации.</w:t>
+        <w:t xml:space="preserve"> Эти</w:t>
+      </w:r>
+      <w:r>
+        <w:rPr>
+          <w:sz w:val="28"/>
+          <w:szCs w:val="28"/>
+          <w:lang w:val="en-US"/>
+        </w:rPr>
+        <w:t xml:space="preserve"> </w:t>
+      </w:r>
+      <w:r>
+        <w:rPr>
+          <w:sz w:val="28"/>
+          <w:szCs w:val="28"/>
+        </w:rPr>
+        <w:t>операции</w:t>
+      </w:r>
+      <w:r>
+        <w:rPr>
+          <w:sz w:val="28"/>
+          <w:szCs w:val="28"/>
+          <w:lang w:val="en-US"/>
+        </w:rPr>
+        <w:t xml:space="preserve"> </w:t>
+      </w:r>
+      <w:r>
+        <w:rPr>
+          <w:sz w:val="28"/>
+          <w:szCs w:val="28"/>
+        </w:rPr>
+        <w:t>можно</w:t>
+      </w:r>
+      <w:r>
+        <w:rPr>
+          <w:sz w:val="28"/>
+          <w:szCs w:val="28"/>
+          <w:lang w:val="en-US"/>
+        </w:rPr>
+        <w:t xml:space="preserve"> </w:t>
+      </w:r>
+      <w:r>
+        <w:rPr>
+          <w:sz w:val="28"/>
+          <w:szCs w:val="28"/>
+        </w:rPr>
+        <w:t>делать</w:t>
+      </w:r>
+      <w:r>
+        <w:rPr>
+          <w:sz w:val="28"/>
+          <w:szCs w:val="28"/>
+          <w:lang w:val="en-US"/>
+        </w:rPr>
+        <w:t xml:space="preserve"> </w:t>
+      </w:r>
+      <w:r>
+        <w:rPr>
+          <w:sz w:val="28"/>
+          <w:szCs w:val="28"/>
+        </w:rPr>
+        <w:t>также</w:t>
+      </w:r>
+      <w:r>
+        <w:rPr>
+          <w:sz w:val="28"/>
+          <w:szCs w:val="28"/>
+          <w:lang w:val="en-US"/>
+        </w:rPr>
+        <w:t xml:space="preserve"> </w:t>
+      </w:r>
+      <w:r>
+        <w:rPr>
+          <w:sz w:val="28"/>
+          <w:szCs w:val="28"/>
+        </w:rPr>
+        <w:t>и</w:t>
+      </w:r>
+      <w:r>
+        <w:rPr>
+          <w:sz w:val="28"/>
+          <w:szCs w:val="28"/>
+          <w:lang w:val="en-US"/>
+        </w:rPr>
+        <w:t xml:space="preserve"> </w:t>
+      </w:r>
+      <w:r>
+        <w:rPr>
+          <w:sz w:val="28"/>
+          <w:szCs w:val="28"/>
+        </w:rPr>
+        <w:t>в</w:t>
+      </w:r>
+      <w:r>
+        <w:rPr>
+          <w:sz w:val="28"/>
+          <w:szCs w:val="28"/>
+          <w:lang w:val="en-US"/>
+        </w:rPr>
+        <w:t xml:space="preserve"> </w:t>
+      </w:r>
+      <w:r>
+        <w:rPr>
+          <w:sz w:val="28"/>
+          <w:szCs w:val="28"/>
+        </w:rPr>
+        <w:t>файле</w:t>
+      </w:r>
+      <w:r>
+        <w:rPr>
+          <w:sz w:val="28"/>
+          <w:szCs w:val="28"/>
+          <w:lang w:val="en-US"/>
+        </w:rPr>
+        <w:t xml:space="preserve"> </w:t>
+      </w:r>
+      <w:r>
+        <w:rPr>
+          <w:sz w:val="28"/>
+          <w:szCs w:val="28"/>
+        </w:rPr>
+        <w:t>маршрутизации</w:t>
+      </w:r>
+      <w:r>
+        <w:rPr>
+          <w:sz w:val="28"/>
+          <w:szCs w:val="28"/>
+          <w:lang w:val="en-US"/>
+        </w:rPr>
+        <w:t>.</w:t>
       </w:r>
     </w:p>
     <w:p>
@@ -21303,14 +21395,12 @@
         <w:rPr>
           <w:sz w:val="28"/>
           <w:szCs w:val="28"/>
-          <w:lang w:val="en-US"/>
-        </w:rPr>
-      </w:pPr>
-      <w:r>
-        <w:rPr>
-          <w:sz w:val="28"/>
-          <w:szCs w:val="28"/>
-          <w:lang w:val="en-US"/>
+        </w:rPr>
+      </w:pPr>
+      <w:r>
+        <w:rPr>
+          <w:sz w:val="28"/>
+          <w:szCs w:val="28"/>
         </w:rPr>
         <w:t>&lt;</w:t>
       </w:r>
@@ -21328,9 +21418,113 @@
         <w:rPr>
           <w:sz w:val="28"/>
           <w:szCs w:val="28"/>
-          <w:lang w:val="en-US"/>
-        </w:rPr>
-        <w:t xml:space="preserve"> class="</w:t>
+        </w:rPr>
+        <w:t xml:space="preserve"> </w:t>
+      </w:r>
+      <w:r>
+        <w:rPr>
+          <w:sz w:val="28"/>
+          <w:szCs w:val="28"/>
+          <w:lang w:val="en-US"/>
+        </w:rPr>
+        <w:t>class</w:t>
+      </w:r>
+      <w:r>
+        <w:rPr>
+          <w:sz w:val="28"/>
+          <w:szCs w:val="28"/>
+        </w:rPr>
+        <w:t>="</w:t>
+      </w:r>
+      <w:r>
+        <w:rPr>
+          <w:sz w:val="28"/>
+          <w:szCs w:val="28"/>
+          <w:lang w:val="en-US"/>
+        </w:rPr>
+        <w:t>sidebar</w:t>
+      </w:r>
+      <w:r>
+        <w:rPr>
+          <w:sz w:val="28"/>
+          <w:szCs w:val="28"/>
+        </w:rPr>
+        <w:t>__</w:t>
+      </w:r>
+      <w:r>
+        <w:rPr>
+          <w:sz w:val="28"/>
+          <w:szCs w:val="28"/>
+          <w:lang w:val="en-US"/>
+        </w:rPr>
+        <w:t>icon</w:t>
+      </w:r>
+      <w:r>
+        <w:rPr>
+          <w:sz w:val="28"/>
+          <w:szCs w:val="28"/>
+        </w:rPr>
+        <w:t xml:space="preserve"> </w:t>
+      </w:r>
+      <w:r>
+        <w:rPr>
+          <w:sz w:val="28"/>
+          <w:szCs w:val="28"/>
+          <w:lang w:val="en-US"/>
+        </w:rPr>
+        <w:t>sidebar</w:t>
+      </w:r>
+      <w:r>
+        <w:rPr>
+          <w:sz w:val="28"/>
+          <w:szCs w:val="28"/>
+        </w:rPr>
+        <w:t>__</w:t>
+      </w:r>
+      <w:r>
+        <w:rPr>
+          <w:sz w:val="28"/>
+          <w:szCs w:val="28"/>
+          <w:lang w:val="en-US"/>
+        </w:rPr>
+        <w:t>icon</w:t>
+      </w:r>
+      <w:r>
+        <w:rPr>
+          <w:sz w:val="28"/>
+          <w:szCs w:val="28"/>
+        </w:rPr>
+        <w:t>--</w:t>
+      </w:r>
+      <w:r>
+        <w:rPr>
+          <w:sz w:val="28"/>
+          <w:szCs w:val="28"/>
+          <w:lang w:val="en-US"/>
+        </w:rPr>
+        <w:t>blue</w:t>
+      </w:r>
+      <w:r>
+        <w:rPr>
+          <w:sz w:val="28"/>
+          <w:szCs w:val="28"/>
+        </w:rPr>
+        <w:t xml:space="preserve"> </w:t>
+      </w:r>
+      <w:r>
+        <w:rPr>
+          <w:sz w:val="28"/>
+          <w:szCs w:val="28"/>
+          <w:lang w:val="en-US"/>
+        </w:rPr>
+        <w:t>fa</w:t>
+      </w:r>
+      <w:r>
+        <w:rPr>
+          <w:sz w:val="28"/>
+          <w:szCs w:val="28"/>
+        </w:rPr>
+        <w:t xml:space="preserve"> </w:t>
       </w:r>
       <w:proofErr w:type="spellStart"/>
       <w:r>
@@ -21339,54 +21533,72 @@
           <w:szCs w:val="28"/>
           <w:lang w:val="en-US"/>
         </w:rPr>
-        <w:t>sidebar__icon</w:t>
+        <w:t>fa</w:t>
       </w:r>
       <w:proofErr w:type="spellEnd"/>
       <w:r>
         <w:rPr>
           <w:sz w:val="28"/>
           <w:szCs w:val="28"/>
-          <w:lang w:val="en-US"/>
-        </w:rPr>
-        <w:t xml:space="preserve"> </w:t>
-      </w:r>
-      <w:proofErr w:type="spellStart"/>
-      <w:r>
-        <w:rPr>
-          <w:sz w:val="28"/>
-          <w:szCs w:val="28"/>
-          <w:lang w:val="en-US"/>
-        </w:rPr>
-        <w:t>sidebar__icon</w:t>
-      </w:r>
-      <w:proofErr w:type="spellEnd"/>
-      <w:r>
-        <w:rPr>
-          <w:sz w:val="28"/>
-          <w:szCs w:val="28"/>
-          <w:lang w:val="en-US"/>
-        </w:rPr>
-        <w:t>--blue fa fa-newspaper-o"</w:t>
-      </w:r>
-    </w:p>
-    <w:p>
-      <w:pPr>
-        <w:spacing w:line="360" w:lineRule="auto"/>
-        <w:ind w:firstLine="709"/>
-        <w:jc w:val="both"/>
-        <w:rPr>
-          <w:sz w:val="28"/>
-          <w:szCs w:val="28"/>
-          <w:lang w:val="en-US"/>
-        </w:rPr>
-      </w:pPr>
-      <w:r>
-        <w:rPr>
-          <w:sz w:val="28"/>
-          <w:szCs w:val="28"/>
-          <w:lang w:val="en-US"/>
-        </w:rPr>
-        <w:t xml:space="preserve">            @</w:t>
+        </w:rPr>
+        <w:t>-</w:t>
+      </w:r>
+      <w:r>
+        <w:rPr>
+          <w:sz w:val="28"/>
+          <w:szCs w:val="28"/>
+          <w:lang w:val="en-US"/>
+        </w:rPr>
+        <w:t>newspaper</w:t>
+      </w:r>
+      <w:r>
+        <w:rPr>
+          <w:sz w:val="28"/>
+          <w:szCs w:val="28"/>
+        </w:rPr>
+        <w:t>-</w:t>
+      </w:r>
+      <w:r>
+        <w:rPr>
+          <w:sz w:val="28"/>
+          <w:szCs w:val="28"/>
+          <w:lang w:val="en-US"/>
+        </w:rPr>
+        <w:t>o</w:t>
+      </w:r>
+      <w:r>
+        <w:rPr>
+          <w:sz w:val="28"/>
+          <w:szCs w:val="28"/>
+        </w:rPr>
+        <w:t>"</w:t>
+      </w:r>
+    </w:p>
+    <w:p>
+      <w:pPr>
+        <w:spacing w:line="360" w:lineRule="auto"/>
+        <w:ind w:firstLine="709"/>
+        <w:jc w:val="both"/>
+        <w:rPr>
+          <w:sz w:val="28"/>
+          <w:szCs w:val="28"/>
+          <w:lang w:val="en-US"/>
+        </w:rPr>
+      </w:pPr>
+      <w:r>
+        <w:rPr>
+          <w:sz w:val="28"/>
+          <w:szCs w:val="28"/>
+        </w:rPr>
+        <w:t xml:space="preserve">            </w:t>
+      </w:r>
+      <w:r>
+        <w:rPr>
+          <w:sz w:val="28"/>
+          <w:szCs w:val="28"/>
+          <w:lang w:val="en-US"/>
+        </w:rPr>
+        <w:t>@</w:t>
       </w:r>
       <w:proofErr w:type="spellStart"/>
       <w:r>
@@ -21449,15 +21661,9 @@
         <w:rPr>
           <w:sz w:val="28"/>
           <w:szCs w:val="28"/>
-        </w:rPr>
-        <w:t xml:space="preserve">    </w:t>
-      </w:r>
-      <w:r>
-        <w:rPr>
-          <w:sz w:val="28"/>
-          <w:szCs w:val="28"/>
-        </w:rPr>
-        <w:t xml:space="preserve">          </w:t>
+          <w:lang w:val="en-US"/>
+        </w:rPr>
+        <w:t xml:space="preserve">              </w:t>
       </w:r>
       <w:proofErr w:type="gramStart"/>
       <w:r>
@@ -22533,7 +22739,6 @@
         <w:rPr>
           <w:sz w:val="28"/>
           <w:szCs w:val="28"/>
-          <w:lang w:val="en-US"/>
         </w:rPr>
       </w:pPr>
       <w:r>
@@ -22552,6 +22757,259 @@
         </w:rPr>
         <w:t xml:space="preserve">         </w:t>
       </w:r>
+      <w:proofErr w:type="gramStart"/>
+      <w:r>
+        <w:rPr>
+          <w:sz w:val="28"/>
+          <w:szCs w:val="28"/>
+          <w:lang w:val="en-US"/>
+        </w:rPr>
+        <w:t>this</w:t>
+      </w:r>
+      <w:r>
+        <w:rPr>
+          <w:sz w:val="28"/>
+          <w:szCs w:val="28"/>
+        </w:rPr>
+        <w:t>.</w:t>
+      </w:r>
+      <w:proofErr w:type="spellStart"/>
+      <w:r>
+        <w:rPr>
+          <w:sz w:val="28"/>
+          <w:szCs w:val="28"/>
+          <w:lang w:val="en-US"/>
+        </w:rPr>
+        <w:t>switchTestInfo</w:t>
+      </w:r>
+      <w:proofErr w:type="spellEnd"/>
+      <w:r>
+        <w:rPr>
+          <w:sz w:val="28"/>
+          <w:szCs w:val="28"/>
+        </w:rPr>
+        <w:t>(</w:t>
+      </w:r>
+      <w:proofErr w:type="gramEnd"/>
+      <w:r>
+        <w:rPr>
+          <w:sz w:val="28"/>
+          <w:szCs w:val="28"/>
+        </w:rPr>
+        <w:t>);</w:t>
+      </w:r>
+    </w:p>
+    <w:p>
+      <w:pPr>
+        <w:spacing w:line="360" w:lineRule="auto"/>
+        <w:ind w:firstLine="709"/>
+        <w:jc w:val="both"/>
+        <w:rPr>
+          <w:sz w:val="28"/>
+          <w:szCs w:val="28"/>
+        </w:rPr>
+      </w:pPr>
+      <w:r>
+        <w:rPr>
+          <w:sz w:val="28"/>
+          <w:szCs w:val="28"/>
+        </w:rPr>
+        <w:t xml:space="preserve">          }, </w:t>
+      </w:r>
+      <w:r>
+        <w:rPr>
+          <w:sz w:val="28"/>
+          <w:szCs w:val="28"/>
+          <w:lang w:val="en-US"/>
+        </w:rPr>
+        <w:t>function</w:t>
+      </w:r>
+      <w:r>
+        <w:rPr>
+          <w:sz w:val="28"/>
+          <w:szCs w:val="28"/>
+        </w:rPr>
+        <w:t>(</w:t>
+      </w:r>
+      <w:r>
+        <w:rPr>
+          <w:sz w:val="28"/>
+          <w:szCs w:val="28"/>
+          <w:lang w:val="en-US"/>
+        </w:rPr>
+        <w:t>response</w:t>
+      </w:r>
+      <w:r>
+        <w:rPr>
+          <w:sz w:val="28"/>
+          <w:szCs w:val="28"/>
+        </w:rPr>
+        <w:t>) {</w:t>
+      </w:r>
+    </w:p>
+    <w:p>
+      <w:pPr>
+        <w:spacing w:line="360" w:lineRule="auto"/>
+        <w:ind w:firstLine="709"/>
+        <w:jc w:val="both"/>
+        <w:rPr>
+          <w:sz w:val="28"/>
+          <w:szCs w:val="28"/>
+        </w:rPr>
+      </w:pPr>
+      <w:r>
+        <w:rPr>
+          <w:sz w:val="28"/>
+          <w:szCs w:val="28"/>
+        </w:rPr>
+        <w:t xml:space="preserve">          });</w:t>
+      </w:r>
+    </w:p>
+    <w:p>
+      <w:pPr>
+        <w:spacing w:line="360" w:lineRule="auto"/>
+        <w:ind w:firstLine="709"/>
+        <w:jc w:val="both"/>
+        <w:rPr>
+          <w:sz w:val="28"/>
+          <w:szCs w:val="28"/>
+        </w:rPr>
+      </w:pPr>
+      <w:r>
+        <w:rPr>
+          <w:sz w:val="28"/>
+          <w:szCs w:val="28"/>
+        </w:rPr>
+        <w:t xml:space="preserve">        }</w:t>
+      </w:r>
+    </w:p>
+    <w:p>
+      <w:pPr>
+        <w:spacing w:line="360" w:lineRule="auto"/>
+        <w:ind w:firstLine="709"/>
+        <w:jc w:val="both"/>
+        <w:rPr>
+          <w:sz w:val="28"/>
+          <w:szCs w:val="28"/>
+        </w:rPr>
+      </w:pPr>
+      <w:r>
+        <w:rPr>
+          <w:sz w:val="28"/>
+          <w:szCs w:val="28"/>
+        </w:rPr>
+        <w:t xml:space="preserve">Данный метод срабатывает по нажатию на кнопку создать/обновить тест. В начале собираются данные формы, необходимые для отправки на сервер. Затем в зависимости от того, создан уже тест или нет происходит </w:t>
+      </w:r>
+      <w:r>
+        <w:rPr>
+          <w:i/>
+          <w:sz w:val="28"/>
+          <w:szCs w:val="28"/>
+          <w:lang w:val="en-US"/>
+        </w:rPr>
+        <w:t>AJAX</w:t>
+      </w:r>
+      <w:r>
+        <w:rPr>
+          <w:sz w:val="28"/>
+          <w:szCs w:val="28"/>
+        </w:rPr>
+        <w:t xml:space="preserve"> </w:t>
+      </w:r>
+      <w:r>
+        <w:rPr>
+          <w:sz w:val="28"/>
+          <w:szCs w:val="28"/>
+        </w:rPr>
+        <w:t xml:space="preserve">запрос на создание или обновление данных. После редактирования теста появляется соответствующее уведомление и обновляется информация в </w:t>
+      </w:r>
+      <w:proofErr w:type="spellStart"/>
+      <w:r>
+        <w:rPr>
+          <w:sz w:val="28"/>
+          <w:szCs w:val="28"/>
+        </w:rPr>
+        <w:t>сайдбаре</w:t>
+      </w:r>
+      <w:proofErr w:type="spellEnd"/>
+      <w:r>
+        <w:rPr>
+          <w:sz w:val="28"/>
+          <w:szCs w:val="28"/>
+        </w:rPr>
+        <w:t xml:space="preserve">. Если же тест только создается, то помимо уведомления и обновления </w:t>
+      </w:r>
+      <w:proofErr w:type="spellStart"/>
+      <w:r>
+        <w:rPr>
+          <w:sz w:val="28"/>
+          <w:szCs w:val="28"/>
+        </w:rPr>
+        <w:t>сайдбара</w:t>
+      </w:r>
+      <w:proofErr w:type="spellEnd"/>
+      <w:r>
+        <w:rPr>
+          <w:sz w:val="28"/>
+          <w:szCs w:val="28"/>
+        </w:rPr>
+        <w:t>, произойдет переход на страницу с информацией о тесте</w:t>
+      </w:r>
+      <w:r>
+        <w:rPr>
+          <w:sz w:val="28"/>
+          <w:szCs w:val="28"/>
+        </w:rPr>
+        <w:t>.</w:t>
+      </w:r>
+    </w:p>
+    <w:p>
+      <w:pPr>
+        <w:spacing w:line="360" w:lineRule="auto"/>
+        <w:ind w:firstLine="709"/>
+        <w:jc w:val="both"/>
+        <w:rPr>
+          <w:sz w:val="28"/>
+          <w:szCs w:val="28"/>
+        </w:rPr>
+      </w:pPr>
+      <w:r>
+        <w:rPr>
+          <w:sz w:val="28"/>
+          <w:szCs w:val="28"/>
+        </w:rPr>
+        <w:t xml:space="preserve">Для сбора информации формы используется метод </w:t>
+      </w:r>
+      <w:proofErr w:type="spellStart"/>
+      <w:r>
+        <w:rPr>
+          <w:i/>
+          <w:sz w:val="28"/>
+          <w:szCs w:val="28"/>
+          <w:lang w:val="en-US"/>
+        </w:rPr>
+        <w:t>getFormData</w:t>
+      </w:r>
+      <w:proofErr w:type="spellEnd"/>
+      <w:r>
+        <w:rPr>
+          <w:sz w:val="28"/>
+          <w:szCs w:val="28"/>
+        </w:rPr>
+        <w:t>.</w:t>
+      </w:r>
+    </w:p>
+    <w:p>
+      <w:pPr>
+        <w:spacing w:line="360" w:lineRule="auto"/>
+        <w:ind w:firstLine="709"/>
+        <w:jc w:val="both"/>
+        <w:rPr>
+          <w:sz w:val="28"/>
+          <w:szCs w:val="28"/>
+          <w:lang w:val="en-US"/>
+        </w:rPr>
+      </w:pPr>
       <w:proofErr w:type="spellStart"/>
       <w:proofErr w:type="gramStart"/>
       <w:r>
@@ -22560,9 +23018,293 @@
           <w:szCs w:val="28"/>
           <w:lang w:val="en-US"/>
         </w:rPr>
-        <w:t>this.switchTestInfo</w:t>
+        <w:t>var</w:t>
       </w:r>
       <w:proofErr w:type="spellEnd"/>
+      <w:proofErr w:type="gramEnd"/>
+      <w:r>
+        <w:rPr>
+          <w:sz w:val="28"/>
+          <w:szCs w:val="28"/>
+          <w:lang w:val="en-US"/>
+        </w:rPr>
+        <w:t xml:space="preserve"> </w:t>
+      </w:r>
+      <w:proofErr w:type="spellStart"/>
+      <w:r>
+        <w:rPr>
+          <w:sz w:val="28"/>
+          <w:szCs w:val="28"/>
+          <w:lang w:val="en-US"/>
+        </w:rPr>
+        <w:t>unindexed_array</w:t>
+      </w:r>
+      <w:proofErr w:type="spellEnd"/>
+      <w:r>
+        <w:rPr>
+          <w:sz w:val="28"/>
+          <w:szCs w:val="28"/>
+          <w:lang w:val="en-US"/>
+        </w:rPr>
+        <w:t xml:space="preserve"> = $</w:t>
+      </w:r>
+      <w:proofErr w:type="spellStart"/>
+      <w:r>
+        <w:rPr>
+          <w:sz w:val="28"/>
+          <w:szCs w:val="28"/>
+          <w:lang w:val="en-US"/>
+        </w:rPr>
+        <w:t>form.serializeArray</w:t>
+      </w:r>
+      <w:proofErr w:type="spellEnd"/>
+      <w:r>
+        <w:rPr>
+          <w:sz w:val="28"/>
+          <w:szCs w:val="28"/>
+          <w:lang w:val="en-US"/>
+        </w:rPr>
+        <w:t>();</w:t>
+      </w:r>
+    </w:p>
+    <w:p>
+      <w:pPr>
+        <w:spacing w:line="360" w:lineRule="auto"/>
+        <w:ind w:firstLine="709"/>
+        <w:jc w:val="both"/>
+        <w:rPr>
+          <w:sz w:val="28"/>
+          <w:szCs w:val="28"/>
+          <w:lang w:val="en-US"/>
+        </w:rPr>
+      </w:pPr>
+      <w:r>
+        <w:rPr>
+          <w:sz w:val="28"/>
+          <w:szCs w:val="28"/>
+          <w:lang w:val="en-US"/>
+        </w:rPr>
+        <w:t xml:space="preserve">    $.</w:t>
+      </w:r>
+      <w:proofErr w:type="gramStart"/>
+      <w:r>
+        <w:rPr>
+          <w:sz w:val="28"/>
+          <w:szCs w:val="28"/>
+          <w:lang w:val="en-US"/>
+        </w:rPr>
+        <w:t>each(</w:t>
+      </w:r>
+      <w:proofErr w:type="gramEnd"/>
+      <w:r>
+        <w:rPr>
+          <w:sz w:val="28"/>
+          <w:szCs w:val="28"/>
+          <w:lang w:val="en-US"/>
+        </w:rPr>
+        <w:t>$($form).find('input[type=checkbox]')</w:t>
+      </w:r>
+    </w:p>
+    <w:p>
+      <w:pPr>
+        <w:spacing w:line="360" w:lineRule="auto"/>
+        <w:ind w:firstLine="709"/>
+        <w:jc w:val="both"/>
+        <w:rPr>
+          <w:sz w:val="28"/>
+          <w:szCs w:val="28"/>
+          <w:lang w:val="en-US"/>
+        </w:rPr>
+      </w:pPr>
+      <w:r>
+        <w:rPr>
+          <w:sz w:val="28"/>
+          <w:szCs w:val="28"/>
+          <w:lang w:val="en-US"/>
+        </w:rPr>
+        <w:t xml:space="preserve">      .</w:t>
+      </w:r>
+      <w:proofErr w:type="gramStart"/>
+      <w:r>
+        <w:rPr>
+          <w:sz w:val="28"/>
+          <w:szCs w:val="28"/>
+          <w:lang w:val="en-US"/>
+        </w:rPr>
+        <w:t>filter(</w:t>
+      </w:r>
+      <w:proofErr w:type="gramEnd"/>
+      <w:r>
+        <w:rPr>
+          <w:sz w:val="28"/>
+          <w:szCs w:val="28"/>
+          <w:lang w:val="en-US"/>
+        </w:rPr>
+        <w:t>function(</w:t>
+      </w:r>
+      <w:proofErr w:type="spellStart"/>
+      <w:r>
+        <w:rPr>
+          <w:sz w:val="28"/>
+          <w:szCs w:val="28"/>
+          <w:lang w:val="en-US"/>
+        </w:rPr>
+        <w:t>idx</w:t>
+      </w:r>
+      <w:proofErr w:type="spellEnd"/>
+      <w:r>
+        <w:rPr>
+          <w:sz w:val="28"/>
+          <w:szCs w:val="28"/>
+          <w:lang w:val="en-US"/>
+        </w:rPr>
+        <w:t>){</w:t>
+      </w:r>
+    </w:p>
+    <w:p>
+      <w:pPr>
+        <w:spacing w:line="360" w:lineRule="auto"/>
+        <w:ind w:firstLine="709"/>
+        <w:jc w:val="both"/>
+        <w:rPr>
+          <w:sz w:val="28"/>
+          <w:szCs w:val="28"/>
+          <w:lang w:val="en-US"/>
+        </w:rPr>
+      </w:pPr>
+      <w:r>
+        <w:rPr>
+          <w:sz w:val="28"/>
+          <w:szCs w:val="28"/>
+          <w:lang w:val="en-US"/>
+        </w:rPr>
+        <w:t xml:space="preserve">          </w:t>
+      </w:r>
+      <w:proofErr w:type="gramStart"/>
+      <w:r>
+        <w:rPr>
+          <w:sz w:val="28"/>
+          <w:szCs w:val="28"/>
+          <w:lang w:val="en-US"/>
+        </w:rPr>
+        <w:t>return</w:t>
+      </w:r>
+      <w:proofErr w:type="gramEnd"/>
+      <w:r>
+        <w:rPr>
+          <w:sz w:val="28"/>
+          <w:szCs w:val="28"/>
+          <w:lang w:val="en-US"/>
+        </w:rPr>
+        <w:t xml:space="preserve"> $(this).prop('checked') === false</w:t>
+      </w:r>
+    </w:p>
+    <w:p>
+      <w:pPr>
+        <w:spacing w:line="360" w:lineRule="auto"/>
+        <w:ind w:firstLine="709"/>
+        <w:jc w:val="both"/>
+        <w:rPr>
+          <w:sz w:val="28"/>
+          <w:szCs w:val="28"/>
+          <w:lang w:val="en-US"/>
+        </w:rPr>
+      </w:pPr>
+      <w:r>
+        <w:rPr>
+          <w:sz w:val="28"/>
+          <w:szCs w:val="28"/>
+          <w:lang w:val="en-US"/>
+        </w:rPr>
+        <w:t xml:space="preserve">      }),</w:t>
+      </w:r>
+    </w:p>
+    <w:p>
+      <w:pPr>
+        <w:spacing w:line="360" w:lineRule="auto"/>
+        <w:ind w:firstLine="709"/>
+        <w:jc w:val="both"/>
+        <w:rPr>
+          <w:sz w:val="28"/>
+          <w:szCs w:val="28"/>
+          <w:lang w:val="en-US"/>
+        </w:rPr>
+      </w:pPr>
+      <w:r>
+        <w:rPr>
+          <w:sz w:val="28"/>
+          <w:szCs w:val="28"/>
+          <w:lang w:val="en-US"/>
+        </w:rPr>
+        <w:t xml:space="preserve">      </w:t>
+      </w:r>
+      <w:proofErr w:type="gramStart"/>
+      <w:r>
+        <w:rPr>
+          <w:sz w:val="28"/>
+          <w:szCs w:val="28"/>
+          <w:lang w:val="en-US"/>
+        </w:rPr>
+        <w:t>function(</w:t>
+      </w:r>
+      <w:proofErr w:type="spellStart"/>
+      <w:proofErr w:type="gramEnd"/>
+      <w:r>
+        <w:rPr>
+          <w:sz w:val="28"/>
+          <w:szCs w:val="28"/>
+          <w:lang w:val="en-US"/>
+        </w:rPr>
+        <w:t>idx</w:t>
+      </w:r>
+      <w:proofErr w:type="spellEnd"/>
+      <w:r>
+        <w:rPr>
+          <w:sz w:val="28"/>
+          <w:szCs w:val="28"/>
+          <w:lang w:val="en-US"/>
+        </w:rPr>
+        <w:t>, el){</w:t>
+      </w:r>
+    </w:p>
+    <w:p>
+      <w:pPr>
+        <w:spacing w:line="360" w:lineRule="auto"/>
+        <w:ind w:firstLine="709"/>
+        <w:jc w:val="both"/>
+        <w:rPr>
+          <w:sz w:val="28"/>
+          <w:szCs w:val="28"/>
+          <w:lang w:val="en-US"/>
+        </w:rPr>
+      </w:pPr>
+      <w:r>
+        <w:rPr>
+          <w:sz w:val="28"/>
+          <w:szCs w:val="28"/>
+          <w:lang w:val="en-US"/>
+        </w:rPr>
+        <w:t xml:space="preserve">          </w:t>
+      </w:r>
+      <w:proofErr w:type="spellStart"/>
+      <w:r>
+        <w:rPr>
+          <w:sz w:val="28"/>
+          <w:szCs w:val="28"/>
+          <w:lang w:val="en-US"/>
+        </w:rPr>
+        <w:t>unindexed_</w:t>
+      </w:r>
+      <w:proofErr w:type="gramStart"/>
+      <w:r>
+        <w:rPr>
+          <w:sz w:val="28"/>
+          <w:szCs w:val="28"/>
+          <w:lang w:val="en-US"/>
+        </w:rPr>
+        <w:t>array.push</w:t>
+      </w:r>
+      <w:proofErr w:type="spellEnd"/>
       <w:r>
         <w:rPr>
           <w:sz w:val="28"/>
@@ -22578,214 +23320,86 @@
           <w:szCs w:val="28"/>
           <w:lang w:val="en-US"/>
         </w:rPr>
-        <w:t>);</w:t>
-      </w:r>
-    </w:p>
-    <w:p>
-      <w:pPr>
-        <w:spacing w:line="360" w:lineRule="auto"/>
-        <w:ind w:firstLine="709"/>
-        <w:jc w:val="both"/>
-        <w:rPr>
-          <w:sz w:val="28"/>
-          <w:szCs w:val="28"/>
-          <w:lang w:val="en-US"/>
-        </w:rPr>
-      </w:pPr>
-      <w:r>
-        <w:rPr>
-          <w:sz w:val="28"/>
-          <w:szCs w:val="28"/>
-          <w:lang w:val="en-US"/>
-        </w:rPr>
-        <w:t xml:space="preserve">          }, </w:t>
-      </w:r>
-      <w:proofErr w:type="gramStart"/>
-      <w:r>
-        <w:rPr>
-          <w:sz w:val="28"/>
-          <w:szCs w:val="28"/>
-          <w:lang w:val="en-US"/>
-        </w:rPr>
-        <w:t>function(</w:t>
-      </w:r>
-      <w:proofErr w:type="gramEnd"/>
-      <w:r>
-        <w:rPr>
-          <w:sz w:val="28"/>
-          <w:szCs w:val="28"/>
-          <w:lang w:val="en-US"/>
-        </w:rPr>
-        <w:t>response) {</w:t>
-      </w:r>
-    </w:p>
-    <w:p>
-      <w:pPr>
-        <w:spacing w:line="360" w:lineRule="auto"/>
-        <w:ind w:firstLine="709"/>
-        <w:jc w:val="both"/>
-        <w:rPr>
-          <w:sz w:val="28"/>
-          <w:szCs w:val="28"/>
-          <w:lang w:val="en-US"/>
-        </w:rPr>
-      </w:pPr>
-      <w:r>
-        <w:rPr>
-          <w:sz w:val="28"/>
-          <w:szCs w:val="28"/>
-          <w:lang w:val="en-US"/>
-        </w:rPr>
-        <w:t xml:space="preserve">          });</w:t>
-      </w:r>
-    </w:p>
-    <w:p>
-      <w:pPr>
-        <w:spacing w:line="360" w:lineRule="auto"/>
-        <w:ind w:firstLine="709"/>
-        <w:jc w:val="both"/>
-        <w:rPr>
-          <w:sz w:val="28"/>
-          <w:szCs w:val="28"/>
-          <w:lang w:val="en-US"/>
-        </w:rPr>
-      </w:pPr>
-      <w:r>
-        <w:rPr>
-          <w:sz w:val="28"/>
-          <w:szCs w:val="28"/>
-          <w:lang w:val="en-US"/>
-        </w:rPr>
-        <w:t xml:space="preserve">        }</w:t>
-      </w:r>
-    </w:p>
-    <w:p>
-      <w:pPr>
-        <w:spacing w:line="360" w:lineRule="auto"/>
-        <w:ind w:firstLine="709"/>
-        <w:jc w:val="both"/>
-        <w:rPr>
-          <w:sz w:val="28"/>
-          <w:szCs w:val="28"/>
-        </w:rPr>
-      </w:pPr>
-      <w:r>
-        <w:rPr>
-          <w:sz w:val="28"/>
-          <w:szCs w:val="28"/>
-        </w:rPr>
-        <w:t xml:space="preserve">Данный метод срабатывает по нажатию на кнопку создать/обновить тест. В начале собираются данные формы, необходимые для отправки на сервер. Затем в зависимости от того, создан уже тест или нет происходит </w:t>
-      </w:r>
-      <w:r>
-        <w:rPr>
-          <w:i/>
-          <w:sz w:val="28"/>
-          <w:szCs w:val="28"/>
-          <w:lang w:val="en-US"/>
-        </w:rPr>
-        <w:t>AJAX</w:t>
-      </w:r>
-      <w:r>
-        <w:rPr>
-          <w:sz w:val="28"/>
-          <w:szCs w:val="28"/>
-        </w:rPr>
-        <w:t xml:space="preserve"> </w:t>
-      </w:r>
-      <w:r>
-        <w:rPr>
-          <w:sz w:val="28"/>
-          <w:szCs w:val="28"/>
-        </w:rPr>
-        <w:t xml:space="preserve">запрос на создание или обновление данных. После редактирования теста появляется соответствующее уведомление и обновляется информация в </w:t>
+        <w:t>{name:$(el).</w:t>
       </w:r>
       <w:proofErr w:type="spellStart"/>
       <w:r>
         <w:rPr>
           <w:sz w:val="28"/>
           <w:szCs w:val="28"/>
-        </w:rPr>
-        <w:t>сайдбаре</w:t>
+          <w:lang w:val="en-US"/>
+        </w:rPr>
+        <w:t>attr</w:t>
       </w:r>
       <w:proofErr w:type="spellEnd"/>
       <w:r>
         <w:rPr>
           <w:sz w:val="28"/>
           <w:szCs w:val="28"/>
-        </w:rPr>
-        <w:t xml:space="preserve">. Если же тест только создается, то помимо уведомления и обновления </w:t>
-      </w:r>
-      <w:proofErr w:type="spellStart"/>
-      <w:r>
-        <w:rPr>
-          <w:sz w:val="28"/>
-          <w:szCs w:val="28"/>
-        </w:rPr>
-        <w:t>сайдбара</w:t>
-      </w:r>
-      <w:proofErr w:type="spellEnd"/>
-      <w:r>
-        <w:rPr>
-          <w:sz w:val="28"/>
-          <w:szCs w:val="28"/>
-        </w:rPr>
-        <w:t>, произойдет переход на страницу с информацией о тесте</w:t>
-      </w:r>
-      <w:r>
-        <w:rPr>
-          <w:sz w:val="28"/>
-          <w:szCs w:val="28"/>
-        </w:rPr>
-        <w:t>.</w:t>
-      </w:r>
-    </w:p>
-    <w:p>
-      <w:pPr>
-        <w:spacing w:line="360" w:lineRule="auto"/>
-        <w:ind w:firstLine="709"/>
-        <w:jc w:val="both"/>
-        <w:rPr>
-          <w:sz w:val="28"/>
-          <w:szCs w:val="28"/>
-        </w:rPr>
-      </w:pPr>
-      <w:r>
-        <w:rPr>
-          <w:sz w:val="28"/>
-          <w:szCs w:val="28"/>
-        </w:rPr>
-        <w:t xml:space="preserve">Для сбора информации формы используется метод </w:t>
-      </w:r>
-      <w:proofErr w:type="spellStart"/>
-      <w:r>
-        <w:rPr>
-          <w:i/>
-          <w:sz w:val="28"/>
-          <w:szCs w:val="28"/>
-          <w:lang w:val="en-US"/>
-        </w:rPr>
-        <w:t>getFormData</w:t>
-      </w:r>
-      <w:proofErr w:type="spellEnd"/>
-      <w:r>
-        <w:rPr>
-          <w:sz w:val="28"/>
-          <w:szCs w:val="28"/>
-        </w:rPr>
-        <w:t>.</w:t>
-      </w:r>
-    </w:p>
-    <w:p>
-      <w:pPr>
-        <w:spacing w:line="360" w:lineRule="auto"/>
-        <w:ind w:firstLine="709"/>
-        <w:jc w:val="both"/>
-        <w:rPr>
-          <w:sz w:val="28"/>
-          <w:szCs w:val="28"/>
-          <w:lang w:val="en-US"/>
-        </w:rPr>
-      </w:pPr>
+          <w:lang w:val="en-US"/>
+        </w:rPr>
+        <w:t>('name'),value:0});</w:t>
+      </w:r>
+    </w:p>
+    <w:p>
+      <w:pPr>
+        <w:spacing w:line="360" w:lineRule="auto"/>
+        <w:ind w:firstLine="709"/>
+        <w:jc w:val="both"/>
+        <w:rPr>
+          <w:sz w:val="28"/>
+          <w:szCs w:val="28"/>
+          <w:lang w:val="en-US"/>
+        </w:rPr>
+      </w:pPr>
+      <w:r>
+        <w:rPr>
+          <w:sz w:val="28"/>
+          <w:szCs w:val="28"/>
+          <w:lang w:val="en-US"/>
+        </w:rPr>
+        <w:t xml:space="preserve">      }</w:t>
+      </w:r>
+    </w:p>
+    <w:p>
+      <w:pPr>
+        <w:spacing w:line="360" w:lineRule="auto"/>
+        <w:ind w:firstLine="709"/>
+        <w:jc w:val="both"/>
+        <w:rPr>
+          <w:sz w:val="28"/>
+          <w:szCs w:val="28"/>
+          <w:lang w:val="en-US"/>
+        </w:rPr>
+      </w:pPr>
+      <w:r>
+        <w:rPr>
+          <w:sz w:val="28"/>
+          <w:szCs w:val="28"/>
+          <w:lang w:val="en-US"/>
+        </w:rPr>
+        <w:t xml:space="preserve">    );</w:t>
+      </w:r>
+    </w:p>
+    <w:p>
+      <w:pPr>
+        <w:spacing w:line="360" w:lineRule="auto"/>
+        <w:ind w:firstLine="709"/>
+        <w:jc w:val="both"/>
+        <w:rPr>
+          <w:sz w:val="28"/>
+          <w:szCs w:val="28"/>
+          <w:lang w:val="en-US"/>
+        </w:rPr>
+      </w:pPr>
+      <w:r>
+        <w:rPr>
+          <w:sz w:val="28"/>
+          <w:szCs w:val="28"/>
+          <w:lang w:val="en-US"/>
+        </w:rPr>
+        <w:t xml:space="preserve">    </w:t>
+      </w:r>
       <w:proofErr w:type="spellStart"/>
       <w:proofErr w:type="gramStart"/>
       <w:r>
@@ -22813,7 +23427,7 @@
           <w:szCs w:val="28"/>
           <w:lang w:val="en-US"/>
         </w:rPr>
-        <w:t>unindexed_array</w:t>
+        <w:t>indexed_array</w:t>
       </w:r>
       <w:proofErr w:type="spellEnd"/>
       <w:r>
@@ -22822,25 +23436,7 @@
           <w:szCs w:val="28"/>
           <w:lang w:val="en-US"/>
         </w:rPr>
-        <w:t xml:space="preserve"> = $</w:t>
-      </w:r>
-      <w:proofErr w:type="spellStart"/>
-      <w:r>
-        <w:rPr>
-          <w:sz w:val="28"/>
-          <w:szCs w:val="28"/>
-          <w:lang w:val="en-US"/>
-        </w:rPr>
-        <w:t>form.serializeArray</w:t>
-      </w:r>
-      <w:proofErr w:type="spellEnd"/>
-      <w:r>
-        <w:rPr>
-          <w:sz w:val="28"/>
-          <w:szCs w:val="28"/>
-          <w:lang w:val="en-US"/>
-        </w:rPr>
-        <w:t>();</w:t>
+        <w:t xml:space="preserve"> = {};</w:t>
       </w:r>
     </w:p>
     <w:p>
@@ -22869,159 +23465,7 @@
           <w:szCs w:val="28"/>
           <w:lang w:val="en-US"/>
         </w:rPr>
-        <w:t>each(</w:t>
-      </w:r>
-      <w:proofErr w:type="gramEnd"/>
-      <w:r>
-        <w:rPr>
-          <w:sz w:val="28"/>
-          <w:szCs w:val="28"/>
-          <w:lang w:val="en-US"/>
-        </w:rPr>
-        <w:t>$($form).find('input[type=checkbox]')</w:t>
-      </w:r>
-    </w:p>
-    <w:p>
-      <w:pPr>
-        <w:spacing w:line="360" w:lineRule="auto"/>
-        <w:ind w:firstLine="709"/>
-        <w:jc w:val="both"/>
-        <w:rPr>
-          <w:sz w:val="28"/>
-          <w:szCs w:val="28"/>
-          <w:lang w:val="en-US"/>
-        </w:rPr>
-      </w:pPr>
-      <w:r>
-        <w:rPr>
-          <w:sz w:val="28"/>
-          <w:szCs w:val="28"/>
-          <w:lang w:val="en-US"/>
-        </w:rPr>
-        <w:t xml:space="preserve">      .</w:t>
-      </w:r>
-      <w:proofErr w:type="gramStart"/>
-      <w:r>
-        <w:rPr>
-          <w:sz w:val="28"/>
-          <w:szCs w:val="28"/>
-          <w:lang w:val="en-US"/>
-        </w:rPr>
-        <w:t>filter(</w:t>
-      </w:r>
-      <w:proofErr w:type="gramEnd"/>
-      <w:r>
-        <w:rPr>
-          <w:sz w:val="28"/>
-          <w:szCs w:val="28"/>
-          <w:lang w:val="en-US"/>
-        </w:rPr>
-        <w:t>function(</w:t>
-      </w:r>
-      <w:proofErr w:type="spellStart"/>
-      <w:r>
-        <w:rPr>
-          <w:sz w:val="28"/>
-          <w:szCs w:val="28"/>
-          <w:lang w:val="en-US"/>
-        </w:rPr>
-        <w:t>idx</w:t>
-      </w:r>
-      <w:proofErr w:type="spellEnd"/>
-      <w:r>
-        <w:rPr>
-          <w:sz w:val="28"/>
-          <w:szCs w:val="28"/>
-          <w:lang w:val="en-US"/>
-        </w:rPr>
-        <w:t>){</w:t>
-      </w:r>
-    </w:p>
-    <w:p>
-      <w:pPr>
-        <w:spacing w:line="360" w:lineRule="auto"/>
-        <w:ind w:firstLine="709"/>
-        <w:jc w:val="both"/>
-        <w:rPr>
-          <w:sz w:val="28"/>
-          <w:szCs w:val="28"/>
-          <w:lang w:val="en-US"/>
-        </w:rPr>
-      </w:pPr>
-      <w:r>
-        <w:rPr>
-          <w:sz w:val="28"/>
-          <w:szCs w:val="28"/>
-          <w:lang w:val="en-US"/>
-        </w:rPr>
-        <w:t xml:space="preserve">          </w:t>
-      </w:r>
-      <w:proofErr w:type="gramStart"/>
-      <w:r>
-        <w:rPr>
-          <w:sz w:val="28"/>
-          <w:szCs w:val="28"/>
-          <w:lang w:val="en-US"/>
-        </w:rPr>
-        <w:t>return</w:t>
-      </w:r>
-      <w:proofErr w:type="gramEnd"/>
-      <w:r>
-        <w:rPr>
-          <w:sz w:val="28"/>
-          <w:szCs w:val="28"/>
-          <w:lang w:val="en-US"/>
-        </w:rPr>
-        <w:t xml:space="preserve"> $(this).prop('checked') === false</w:t>
-      </w:r>
-    </w:p>
-    <w:p>
-      <w:pPr>
-        <w:spacing w:line="360" w:lineRule="auto"/>
-        <w:ind w:firstLine="709"/>
-        <w:jc w:val="both"/>
-        <w:rPr>
-          <w:sz w:val="28"/>
-          <w:szCs w:val="28"/>
-          <w:lang w:val="en-US"/>
-        </w:rPr>
-      </w:pPr>
-      <w:r>
-        <w:rPr>
-          <w:sz w:val="28"/>
-          <w:szCs w:val="28"/>
-          <w:lang w:val="en-US"/>
-        </w:rPr>
-        <w:t xml:space="preserve">      }),</w:t>
-      </w:r>
-    </w:p>
-    <w:p>
-      <w:pPr>
-        <w:spacing w:line="360" w:lineRule="auto"/>
-        <w:ind w:firstLine="709"/>
-        <w:jc w:val="both"/>
-        <w:rPr>
-          <w:sz w:val="28"/>
-          <w:szCs w:val="28"/>
-          <w:lang w:val="en-US"/>
-        </w:rPr>
-      </w:pPr>
-      <w:r>
-        <w:rPr>
-          <w:sz w:val="28"/>
-          <w:szCs w:val="28"/>
-          <w:lang w:val="en-US"/>
-        </w:rPr>
-        <w:t xml:space="preserve">      </w:t>
-      </w:r>
-      <w:proofErr w:type="gramStart"/>
-      <w:r>
-        <w:rPr>
-          <w:sz w:val="28"/>
-          <w:szCs w:val="28"/>
-          <w:lang w:val="en-US"/>
-        </w:rPr>
-        <w:t>function(</w:t>
+        <w:t>map(</w:t>
       </w:r>
       <w:proofErr w:type="spellStart"/>
       <w:proofErr w:type="gramEnd"/>
@@ -23031,7 +23475,7 @@
           <w:szCs w:val="28"/>
           <w:lang w:val="en-US"/>
         </w:rPr>
-        <w:t>idx</w:t>
+        <w:t>unindexed_array</w:t>
       </w:r>
       <w:proofErr w:type="spellEnd"/>
       <w:r>
@@ -23040,27 +23484,7 @@
           <w:szCs w:val="28"/>
           <w:lang w:val="en-US"/>
         </w:rPr>
-        <w:t>, el){</w:t>
-      </w:r>
-    </w:p>
-    <w:p>
-      <w:pPr>
-        <w:spacing w:line="360" w:lineRule="auto"/>
-        <w:ind w:firstLine="709"/>
-        <w:jc w:val="both"/>
-        <w:rPr>
-          <w:sz w:val="28"/>
-          <w:szCs w:val="28"/>
-          <w:lang w:val="en-US"/>
-        </w:rPr>
-      </w:pPr>
-      <w:r>
-        <w:rPr>
-          <w:sz w:val="28"/>
-          <w:szCs w:val="28"/>
-          <w:lang w:val="en-US"/>
-        </w:rPr>
-        <w:t xml:space="preserve">          </w:t>
+        <w:t xml:space="preserve">, function(n, </w:t>
       </w:r>
       <w:proofErr w:type="spellStart"/>
       <w:r>
@@ -23069,7 +23493,36 @@
           <w:szCs w:val="28"/>
           <w:lang w:val="en-US"/>
         </w:rPr>
-        <w:t>unindexed_</w:t>
+        <w:t>i</w:t>
+      </w:r>
+      <w:proofErr w:type="spellEnd"/>
+      <w:r>
+        <w:rPr>
+          <w:sz w:val="28"/>
+          <w:szCs w:val="28"/>
+          <w:lang w:val="en-US"/>
+        </w:rPr>
+        <w:t>){</w:t>
+      </w:r>
+    </w:p>
+    <w:p>
+      <w:pPr>
+        <w:spacing w:line="360" w:lineRule="auto"/>
+        <w:ind w:firstLine="709"/>
+        <w:jc w:val="both"/>
+        <w:rPr>
+          <w:sz w:val="28"/>
+          <w:szCs w:val="28"/>
+          <w:lang w:val="en-US"/>
+        </w:rPr>
+      </w:pPr>
+      <w:r>
+        <w:rPr>
+          <w:sz w:val="28"/>
+          <w:szCs w:val="28"/>
+          <w:lang w:val="en-US"/>
+        </w:rPr>
+        <w:t xml:space="preserve">        </w:t>
       </w:r>
       <w:proofErr w:type="gramStart"/>
       <w:r>
@@ -23078,7 +23531,54 @@
           <w:szCs w:val="28"/>
           <w:lang w:val="en-US"/>
         </w:rPr>
-        <w:t>array.push</w:t>
+        <w:t>n[</w:t>
+      </w:r>
+      <w:proofErr w:type="gramEnd"/>
+      <w:r>
+        <w:rPr>
+          <w:sz w:val="28"/>
+          <w:szCs w:val="28"/>
+          <w:lang w:val="en-US"/>
+        </w:rPr>
+        <w:t>'value']=n['value']=='on'?1:n['value'];</w:t>
+      </w:r>
+    </w:p>
+    <w:p>
+      <w:pPr>
+        <w:spacing w:line="360" w:lineRule="auto"/>
+        <w:ind w:firstLine="709"/>
+        <w:jc w:val="both"/>
+        <w:rPr>
+          <w:sz w:val="28"/>
+          <w:szCs w:val="28"/>
+          <w:lang w:val="en-US"/>
+        </w:rPr>
+      </w:pPr>
+      <w:r>
+        <w:rPr>
+          <w:sz w:val="28"/>
+          <w:szCs w:val="28"/>
+          <w:lang w:val="en-US"/>
+        </w:rPr>
+        <w:t xml:space="preserve">        </w:t>
+      </w:r>
+      <w:proofErr w:type="spellStart"/>
+      <w:r>
+        <w:rPr>
+          <w:sz w:val="28"/>
+          <w:szCs w:val="28"/>
+          <w:lang w:val="en-US"/>
+        </w:rPr>
+        <w:t>indexed_</w:t>
+      </w:r>
+      <w:proofErr w:type="gramStart"/>
+      <w:r>
+        <w:rPr>
+          <w:sz w:val="28"/>
+          <w:szCs w:val="28"/>
+          <w:lang w:val="en-US"/>
+        </w:rPr>
+        <w:t>array</w:t>
       </w:r>
       <w:proofErr w:type="spellEnd"/>
       <w:r>
@@ -23087,7 +23587,7 @@
           <w:szCs w:val="28"/>
           <w:lang w:val="en-US"/>
         </w:rPr>
-        <w:t>(</w:t>
+        <w:t>[</w:t>
       </w:r>
       <w:proofErr w:type="gramEnd"/>
       <w:r>
@@ -23096,282 +23596,6 @@
           <w:szCs w:val="28"/>
           <w:lang w:val="en-US"/>
         </w:rPr>
-        <w:t>{name:$(el).</w:t>
-      </w:r>
-      <w:proofErr w:type="spellStart"/>
-      <w:r>
-        <w:rPr>
-          <w:sz w:val="28"/>
-          <w:szCs w:val="28"/>
-          <w:lang w:val="en-US"/>
-        </w:rPr>
-        <w:t>attr</w:t>
-      </w:r>
-      <w:proofErr w:type="spellEnd"/>
-      <w:r>
-        <w:rPr>
-          <w:sz w:val="28"/>
-          <w:szCs w:val="28"/>
-          <w:lang w:val="en-US"/>
-        </w:rPr>
-        <w:t>('name'),value:0});</w:t>
-      </w:r>
-    </w:p>
-    <w:p>
-      <w:pPr>
-        <w:spacing w:line="360" w:lineRule="auto"/>
-        <w:ind w:firstLine="709"/>
-        <w:jc w:val="both"/>
-        <w:rPr>
-          <w:sz w:val="28"/>
-          <w:szCs w:val="28"/>
-          <w:lang w:val="en-US"/>
-        </w:rPr>
-      </w:pPr>
-      <w:r>
-        <w:rPr>
-          <w:sz w:val="28"/>
-          <w:szCs w:val="28"/>
-          <w:lang w:val="en-US"/>
-        </w:rPr>
-        <w:t xml:space="preserve">      }</w:t>
-      </w:r>
-    </w:p>
-    <w:p>
-      <w:pPr>
-        <w:spacing w:line="360" w:lineRule="auto"/>
-        <w:ind w:firstLine="709"/>
-        <w:jc w:val="both"/>
-        <w:rPr>
-          <w:sz w:val="28"/>
-          <w:szCs w:val="28"/>
-          <w:lang w:val="en-US"/>
-        </w:rPr>
-      </w:pPr>
-      <w:r>
-        <w:rPr>
-          <w:sz w:val="28"/>
-          <w:szCs w:val="28"/>
-          <w:lang w:val="en-US"/>
-        </w:rPr>
-        <w:t xml:space="preserve">    );</w:t>
-      </w:r>
-    </w:p>
-    <w:p>
-      <w:pPr>
-        <w:spacing w:line="360" w:lineRule="auto"/>
-        <w:ind w:firstLine="709"/>
-        <w:jc w:val="both"/>
-        <w:rPr>
-          <w:sz w:val="28"/>
-          <w:szCs w:val="28"/>
-          <w:lang w:val="en-US"/>
-        </w:rPr>
-      </w:pPr>
-      <w:r>
-        <w:rPr>
-          <w:sz w:val="28"/>
-          <w:szCs w:val="28"/>
-          <w:lang w:val="en-US"/>
-        </w:rPr>
-        <w:t xml:space="preserve">    </w:t>
-      </w:r>
-      <w:proofErr w:type="spellStart"/>
-      <w:proofErr w:type="gramStart"/>
-      <w:r>
-        <w:rPr>
-          <w:sz w:val="28"/>
-          <w:szCs w:val="28"/>
-          <w:lang w:val="en-US"/>
-        </w:rPr>
-        <w:t>var</w:t>
-      </w:r>
-      <w:proofErr w:type="spellEnd"/>
-      <w:proofErr w:type="gramEnd"/>
-      <w:r>
-        <w:rPr>
-          <w:sz w:val="28"/>
-          <w:szCs w:val="28"/>
-          <w:lang w:val="en-US"/>
-        </w:rPr>
-        <w:t xml:space="preserve"> </w:t>
-      </w:r>
-      <w:proofErr w:type="spellStart"/>
-      <w:r>
-        <w:rPr>
-          <w:sz w:val="28"/>
-          <w:szCs w:val="28"/>
-          <w:lang w:val="en-US"/>
-        </w:rPr>
-        <w:t>indexed_array</w:t>
-      </w:r>
-      <w:proofErr w:type="spellEnd"/>
-      <w:r>
-        <w:rPr>
-          <w:sz w:val="28"/>
-          <w:szCs w:val="28"/>
-          <w:lang w:val="en-US"/>
-        </w:rPr>
-        <w:t xml:space="preserve"> = {};</w:t>
-      </w:r>
-    </w:p>
-    <w:p>
-      <w:pPr>
-        <w:spacing w:line="360" w:lineRule="auto"/>
-        <w:ind w:firstLine="709"/>
-        <w:jc w:val="both"/>
-        <w:rPr>
-          <w:sz w:val="28"/>
-          <w:szCs w:val="28"/>
-          <w:lang w:val="en-US"/>
-        </w:rPr>
-      </w:pPr>
-      <w:r>
-        <w:rPr>
-          <w:sz w:val="28"/>
-          <w:szCs w:val="28"/>
-          <w:lang w:val="en-US"/>
-        </w:rPr>
-        <w:t xml:space="preserve">    $.</w:t>
-      </w:r>
-      <w:proofErr w:type="gramStart"/>
-      <w:r>
-        <w:rPr>
-          <w:sz w:val="28"/>
-          <w:szCs w:val="28"/>
-          <w:lang w:val="en-US"/>
-        </w:rPr>
-        <w:t>map(</w:t>
-      </w:r>
-      <w:proofErr w:type="spellStart"/>
-      <w:proofErr w:type="gramEnd"/>
-      <w:r>
-        <w:rPr>
-          <w:sz w:val="28"/>
-          <w:szCs w:val="28"/>
-          <w:lang w:val="en-US"/>
-        </w:rPr>
-        <w:t>unindexed_array</w:t>
-      </w:r>
-      <w:proofErr w:type="spellEnd"/>
-      <w:r>
-        <w:rPr>
-          <w:sz w:val="28"/>
-          <w:szCs w:val="28"/>
-          <w:lang w:val="en-US"/>
-        </w:rPr>
-        <w:t xml:space="preserve">, function(n, </w:t>
-      </w:r>
-      <w:proofErr w:type="spellStart"/>
-      <w:r>
-        <w:rPr>
-          <w:sz w:val="28"/>
-          <w:szCs w:val="28"/>
-          <w:lang w:val="en-US"/>
-        </w:rPr>
-        <w:t>i</w:t>
-      </w:r>
-      <w:proofErr w:type="spellEnd"/>
-      <w:r>
-        <w:rPr>
-          <w:sz w:val="28"/>
-          <w:szCs w:val="28"/>
-          <w:lang w:val="en-US"/>
-        </w:rPr>
-        <w:t>){</w:t>
-      </w:r>
-    </w:p>
-    <w:p>
-      <w:pPr>
-        <w:spacing w:line="360" w:lineRule="auto"/>
-        <w:ind w:firstLine="709"/>
-        <w:jc w:val="both"/>
-        <w:rPr>
-          <w:sz w:val="28"/>
-          <w:szCs w:val="28"/>
-          <w:lang w:val="en-US"/>
-        </w:rPr>
-      </w:pPr>
-      <w:r>
-        <w:rPr>
-          <w:sz w:val="28"/>
-          <w:szCs w:val="28"/>
-          <w:lang w:val="en-US"/>
-        </w:rPr>
-        <w:t xml:space="preserve">        </w:t>
-      </w:r>
-      <w:proofErr w:type="gramStart"/>
-      <w:r>
-        <w:rPr>
-          <w:sz w:val="28"/>
-          <w:szCs w:val="28"/>
-          <w:lang w:val="en-US"/>
-        </w:rPr>
-        <w:t>n[</w:t>
-      </w:r>
-      <w:proofErr w:type="gramEnd"/>
-      <w:r>
-        <w:rPr>
-          <w:sz w:val="28"/>
-          <w:szCs w:val="28"/>
-          <w:lang w:val="en-US"/>
-        </w:rPr>
-        <w:t>'value']=n['value']=='on'?1:n['value'];</w:t>
-      </w:r>
-    </w:p>
-    <w:p>
-      <w:pPr>
-        <w:spacing w:line="360" w:lineRule="auto"/>
-        <w:ind w:firstLine="709"/>
-        <w:jc w:val="both"/>
-        <w:rPr>
-          <w:sz w:val="28"/>
-          <w:szCs w:val="28"/>
-          <w:lang w:val="en-US"/>
-        </w:rPr>
-      </w:pPr>
-      <w:r>
-        <w:rPr>
-          <w:sz w:val="28"/>
-          <w:szCs w:val="28"/>
-          <w:lang w:val="en-US"/>
-        </w:rPr>
-        <w:t xml:space="preserve">        </w:t>
-      </w:r>
-      <w:proofErr w:type="spellStart"/>
-      <w:r>
-        <w:rPr>
-          <w:sz w:val="28"/>
-          <w:szCs w:val="28"/>
-          <w:lang w:val="en-US"/>
-        </w:rPr>
-        <w:t>indexed_</w:t>
-      </w:r>
-      <w:proofErr w:type="gramStart"/>
-      <w:r>
-        <w:rPr>
-          <w:sz w:val="28"/>
-          <w:szCs w:val="28"/>
-          <w:lang w:val="en-US"/>
-        </w:rPr>
-        <w:t>array</w:t>
-      </w:r>
-      <w:proofErr w:type="spellEnd"/>
-      <w:r>
-        <w:rPr>
-          <w:sz w:val="28"/>
-          <w:szCs w:val="28"/>
-          <w:lang w:val="en-US"/>
-        </w:rPr>
-        <w:t>[</w:t>
-      </w:r>
-      <w:proofErr w:type="gramEnd"/>
-      <w:r>
-        <w:rPr>
-          <w:sz w:val="28"/>
-          <w:szCs w:val="28"/>
-          <w:lang w:val="en-US"/>
-        </w:rPr>
         <w:t>n['name']] = n['value'];</w:t>
       </w:r>
     </w:p>
@@ -23389,6 +23613,7 @@
         <w:rPr>
           <w:sz w:val="28"/>
           <w:szCs w:val="28"/>
+          <w:lang w:val="en-US"/>
         </w:rPr>
         <w:t xml:space="preserve">    </w:t>
       </w:r>
@@ -23552,8 +23777,6 @@
           <w:szCs w:val="28"/>
         </w:rPr>
       </w:pPr>
-      <w:bookmarkStart w:id="0" w:name="_GoBack"/>
-      <w:bookmarkEnd w:id="0"/>
     </w:p>
     <w:sectPr>
       <w:footerReference w:type="default" r:id="rId22"/>
@@ -25195,7 +25418,7 @@
 </file>
 
 <file path=customXml/itemProps1.xml><?xml version="1.0" encoding="utf-8"?>
-<ds:datastoreItem xmlns:ds="http://schemas.openxmlformats.org/officeDocument/2006/customXml" ds:itemID="{64720F0A-4A61-41CE-800A-98330656B89D}">
+<ds:datastoreItem xmlns:ds="http://schemas.openxmlformats.org/officeDocument/2006/customXml" ds:itemID="{4C5C0453-7F90-43AE-813D-98FC65C21893}">
   <ds:schemaRefs>
     <ds:schemaRef ds:uri="http://schemas.openxmlformats.org/officeDocument/2006/bibliography"/>
   </ds:schemaRefs>

</xml_diff>